<commit_message>
Defect reports doc created
</commit_message>
<xml_diff>
--- a/work_reports/wp3/ConfigurationManagement.docx
+++ b/work_reports/wp3/ConfigurationManagement.docx
@@ -1,6 +1,6 @@
 
 <file path=word/document.xml><?xml version="1.0" encoding="utf-8"?>
-<w:document xmlns:wpc="http://schemas.microsoft.com/office/word/2010/wordprocessingCanvas" xmlns:mo="http://schemas.microsoft.com/office/mac/office/2008/main" xmlns:mc="http://schemas.openxmlformats.org/markup-compatibility/2006" xmlns:mv="urn:schemas-microsoft-com:mac:vml" xmlns:o="urn:schemas-microsoft-com:office:office" xmlns:r="http://schemas.openxmlformats.org/officeDocument/2006/relationships" xmlns:m="http://schemas.openxmlformats.org/officeDocument/2006/math" xmlns:v="urn:schemas-microsoft-com:vml" xmlns:wp14="http://schemas.microsoft.com/office/word/2010/wordprocessingDrawing" xmlns:wp="http://schemas.openxmlformats.org/drawingml/2006/wordprocessingDrawing" xmlns:w10="urn:schemas-microsoft-com:office:word" xmlns:w="http://schemas.openxmlformats.org/wordprocessingml/2006/main" xmlns:w14="http://schemas.microsoft.com/office/word/2010/wordml" xmlns:w15="http://schemas.microsoft.com/office/word/2012/wordml" xmlns:wpg="http://schemas.microsoft.com/office/word/2010/wordprocessingGroup" xmlns:wpi="http://schemas.microsoft.com/office/word/2010/wordprocessingInk" xmlns:wne="http://schemas.microsoft.com/office/word/2006/wordml" xmlns:wps="http://schemas.microsoft.com/office/word/2010/wordprocessingShape" mc:Ignorable="w14 w15 wp14">
+<w:document xmlns:wpc="http://schemas.microsoft.com/office/word/2010/wordprocessingCanvas" xmlns:cx="http://schemas.microsoft.com/office/drawing/2014/chartex" xmlns:cx1="http://schemas.microsoft.com/office/drawing/2015/9/8/chartex" xmlns:cx2="http://schemas.microsoft.com/office/drawing/2015/10/21/chartex" xmlns:cx3="http://schemas.microsoft.com/office/drawing/2016/5/9/chartex" xmlns:cx4="http://schemas.microsoft.com/office/drawing/2016/5/10/chartex" xmlns:cx5="http://schemas.microsoft.com/office/drawing/2016/5/11/chartex" xmlns:mc="http://schemas.openxmlformats.org/markup-compatibility/2006" xmlns:o="urn:schemas-microsoft-com:office:office" xmlns:r="http://schemas.openxmlformats.org/officeDocument/2006/relationships" xmlns:m="http://schemas.openxmlformats.org/officeDocument/2006/math" xmlns:v="urn:schemas-microsoft-com:vml" xmlns:wp14="http://schemas.microsoft.com/office/word/2010/wordprocessingDrawing" xmlns:wp="http://schemas.openxmlformats.org/drawingml/2006/wordprocessingDrawing" xmlns:w10="urn:schemas-microsoft-com:office:word" xmlns:w="http://schemas.openxmlformats.org/wordprocessingml/2006/main" xmlns:w14="http://schemas.microsoft.com/office/word/2010/wordml" xmlns:w15="http://schemas.microsoft.com/office/word/2012/wordml" xmlns:w16se="http://schemas.microsoft.com/office/word/2015/wordml/symex" xmlns:wpg="http://schemas.microsoft.com/office/word/2010/wordprocessingGroup" xmlns:wpi="http://schemas.microsoft.com/office/word/2010/wordprocessingInk" xmlns:wne="http://schemas.microsoft.com/office/word/2006/wordml" xmlns:wps="http://schemas.microsoft.com/office/word/2010/wordprocessingShape" mc:Ignorable="w14 w15 w16se wp14">
   <w:body>
     <w:p>
       <w:pPr>
@@ -15,23 +15,7 @@
           <w:sz w:val="48"/>
           <w:szCs w:val="48"/>
         </w:rPr>
-        <w:t>Low-</w:t>
-      </w:r>
-      <w:proofErr w:type="spellStart"/>
-      <w:r>
-        <w:rPr>
-          <w:sz w:val="48"/>
-          <w:szCs w:val="48"/>
-        </w:rPr>
-        <w:t>Comotovation</w:t>
-      </w:r>
-      <w:proofErr w:type="spellEnd"/>
-      <w:r>
-        <w:rPr>
-          <w:sz w:val="48"/>
-          <w:szCs w:val="48"/>
-        </w:rPr>
-        <w:t xml:space="preserve"> Rail System</w:t>
+        <w:t>Low-Comotovation Rail System</w:t>
       </w:r>
       <w:r>
         <w:rPr>
@@ -127,7 +111,7 @@
               <w:rPr>
                 <w:color w:val="auto"/>
               </w:rPr>
-              <w:t>The Little Engine that Code</w:t>
+              <w:t>Low-Comotovation</w:t>
             </w:r>
           </w:p>
         </w:tc>
@@ -213,8 +197,16 @@
               <w:rPr>
                 <w:color w:val="auto"/>
               </w:rPr>
-              <w:t>4/23/15</w:t>
-            </w:r>
+              <w:t>4/</w:t>
+            </w:r>
+            <w:r>
+              <w:rPr>
+                <w:color w:val="auto"/>
+              </w:rPr>
+              <w:t>20/17</w:t>
+            </w:r>
+            <w:bookmarkStart w:id="0" w:name="_GoBack"/>
+            <w:bookmarkEnd w:id="0"/>
           </w:p>
         </w:tc>
       </w:tr>
@@ -223,7 +215,7 @@
       <w:pPr>
         <w:jc w:val="both"/>
       </w:pPr>
-      <w:bookmarkStart w:id="0" w:name="_Toc104952995"/>
+      <w:bookmarkStart w:id="1" w:name="_Toc104952995"/>
     </w:p>
     <w:p>
       <w:pPr>
@@ -233,7 +225,7 @@
       <w:r>
         <w:t>Change History</w:t>
       </w:r>
-      <w:bookmarkEnd w:id="0"/>
+      <w:bookmarkEnd w:id="1"/>
     </w:p>
     <w:tbl>
       <w:tblPr>
@@ -501,7 +493,7 @@
       <w:pPr>
         <w:jc w:val="both"/>
       </w:pPr>
-      <w:bookmarkStart w:id="1" w:name="_Toc104952999"/>
+      <w:bookmarkStart w:id="2" w:name="_Toc104952999"/>
     </w:p>
     <w:p>
       <w:pPr>
@@ -511,7 +503,7 @@
       <w:r>
         <w:t>Distribution List</w:t>
       </w:r>
-      <w:bookmarkEnd w:id="1"/>
+      <w:bookmarkEnd w:id="2"/>
     </w:p>
     <w:tbl>
       <w:tblPr>
@@ -590,16 +582,8 @@
               <w:rPr>
                 <w:color w:val="auto"/>
               </w:rPr>
-              <w:t xml:space="preserve">Demetri </w:t>
-            </w:r>
-            <w:proofErr w:type="spellStart"/>
-            <w:r>
-              <w:rPr>
-                <w:color w:val="auto"/>
-              </w:rPr>
-              <w:t>Khoury</w:t>
-            </w:r>
-            <w:proofErr w:type="spellEnd"/>
+              <w:t>Demetri Khoury</w:t>
+            </w:r>
           </w:p>
         </w:tc>
         <w:tc>
@@ -686,16 +670,8 @@
               <w:rPr>
                 <w:color w:val="auto"/>
               </w:rPr>
-              <w:t xml:space="preserve">Andrew </w:t>
-            </w:r>
-            <w:proofErr w:type="spellStart"/>
-            <w:r>
-              <w:rPr>
-                <w:color w:val="auto"/>
-              </w:rPr>
-              <w:t>Lendacky</w:t>
-            </w:r>
-            <w:proofErr w:type="spellEnd"/>
+              <w:t>Andrew Lendacky</w:t>
+            </w:r>
           </w:p>
         </w:tc>
         <w:tc>
@@ -838,16 +814,8 @@
               <w:rPr>
                 <w:color w:val="auto"/>
               </w:rPr>
-              <w:t xml:space="preserve">Zach </w:t>
-            </w:r>
-            <w:proofErr w:type="spellStart"/>
-            <w:r>
-              <w:rPr>
-                <w:color w:val="auto"/>
-              </w:rPr>
-              <w:t>Scheider</w:t>
-            </w:r>
-            <w:proofErr w:type="spellEnd"/>
+              <w:t>Zach Scheider</w:t>
+            </w:r>
           </w:p>
         </w:tc>
         <w:tc>
@@ -1201,43 +1169,7 @@
           <w:szCs w:val="24"/>
         </w:rPr>
         <w:tab/>
-        <w:t xml:space="preserve">To view the </w:t>
-      </w:r>
-      <w:proofErr w:type="spellStart"/>
-      <w:r>
-        <w:rPr>
-          <w:rFonts w:ascii="Times" w:eastAsia="Calibri" w:hAnsi="Times" w:cs="Calibri"/>
-          <w:sz w:val="24"/>
-          <w:szCs w:val="24"/>
-        </w:rPr>
-        <w:t>Javadocs</w:t>
-      </w:r>
-      <w:proofErr w:type="spellEnd"/>
-      <w:r>
-        <w:rPr>
-          <w:rFonts w:ascii="Times" w:eastAsia="Calibri" w:hAnsi="Times" w:cs="Calibri"/>
-          <w:sz w:val="24"/>
-          <w:szCs w:val="24"/>
-        </w:rPr>
-        <w:t xml:space="preserve">-style generated bugs and </w:t>
-      </w:r>
-      <w:proofErr w:type="spellStart"/>
-      <w:r>
-        <w:rPr>
-          <w:rFonts w:ascii="Times" w:eastAsia="Calibri" w:hAnsi="Times" w:cs="Calibri"/>
-          <w:sz w:val="24"/>
-          <w:szCs w:val="24"/>
-        </w:rPr>
-        <w:t>todo</w:t>
-      </w:r>
-      <w:proofErr w:type="spellEnd"/>
-      <w:r>
-        <w:rPr>
-          <w:rFonts w:ascii="Times" w:eastAsia="Calibri" w:hAnsi="Times" w:cs="Calibri"/>
-          <w:sz w:val="24"/>
-          <w:szCs w:val="24"/>
-        </w:rPr>
-        <w:t xml:space="preserve"> lists, visit:</w:t>
+        <w:t>To view the Javadocs-style generated bugs and todo lists, visit:</w:t>
       </w:r>
     </w:p>
     <w:p>
@@ -1291,25 +1223,7 @@
           <w:sz w:val="24"/>
           <w:szCs w:val="24"/>
         </w:rPr>
-        <w:t xml:space="preserve">To better understand the software evolution and track development, we utilized </w:t>
-      </w:r>
-      <w:proofErr w:type="spellStart"/>
-      <w:r>
-        <w:rPr>
-          <w:rFonts w:ascii="Times" w:eastAsia="Calibri" w:hAnsi="Times" w:cs="Calibri"/>
-          <w:sz w:val="24"/>
-          <w:szCs w:val="24"/>
-        </w:rPr>
-        <w:t>Doxygen</w:t>
-      </w:r>
-      <w:proofErr w:type="spellEnd"/>
-      <w:r>
-        <w:rPr>
-          <w:rFonts w:ascii="Times" w:eastAsia="Calibri" w:hAnsi="Times" w:cs="Calibri"/>
-          <w:sz w:val="24"/>
-          <w:szCs w:val="24"/>
-        </w:rPr>
-        <w:t xml:space="preserve">. </w:t>
+        <w:t xml:space="preserve">To better understand the software evolution and track development, we utilized Doxygen. </w:t>
       </w:r>
     </w:p>
     <w:p>
@@ -1488,27 +1402,7 @@
             <w:sz w:val="24"/>
             <w:szCs w:val="24"/>
           </w:rPr>
-          <w:t>https://travis-ci.org/michaelghaben/ece1</w:t>
-        </w:r>
-        <w:bookmarkStart w:id="2" w:name="_GoBack"/>
-        <w:bookmarkEnd w:id="2"/>
-        <w:r>
-          <w:rPr>
-            <w:rStyle w:val="Hyperlink"/>
-            <w:rFonts w:ascii="Times" w:eastAsia="Calibri" w:hAnsi="Times" w:cs="Calibri"/>
-            <w:sz w:val="24"/>
-            <w:szCs w:val="24"/>
-          </w:rPr>
-          <w:t>1</w:t>
-        </w:r>
-        <w:r>
-          <w:rPr>
-            <w:rStyle w:val="Hyperlink"/>
-            <w:rFonts w:ascii="Times" w:eastAsia="Calibri" w:hAnsi="Times" w:cs="Calibri"/>
-            <w:sz w:val="24"/>
-            <w:szCs w:val="24"/>
-          </w:rPr>
-          <w:t>86</w:t>
+          <w:t>https://travis-ci.org/michaelghaben/ece1186</w:t>
         </w:r>
       </w:hyperlink>
     </w:p>
@@ -1737,51 +1631,24 @@
           <w:sz w:val="24"/>
           <w:szCs w:val="24"/>
         </w:rPr>
-        <w:t xml:space="preserve"> and install for the desired operating system. From a terminal supporting Maven, run “</w:t>
-      </w:r>
-      <w:proofErr w:type="spellStart"/>
-      <w:r>
-        <w:rPr>
-          <w:rFonts w:ascii="Times" w:eastAsia="Calibri" w:hAnsi="Times" w:cs="Calibri"/>
-          <w:sz w:val="24"/>
-          <w:szCs w:val="24"/>
-        </w:rPr>
-        <w:t>mvn</w:t>
-      </w:r>
-      <w:proofErr w:type="spellEnd"/>
-      <w:r>
-        <w:rPr>
-          <w:rFonts w:ascii="Times" w:eastAsia="Calibri" w:hAnsi="Times" w:cs="Calibri"/>
-          <w:sz w:val="24"/>
-          <w:szCs w:val="24"/>
-        </w:rPr>
-        <w:t xml:space="preserve"> package”. This will run unit tests and </w:t>
-      </w:r>
-      <w:proofErr w:type="spellStart"/>
-      <w:r>
-        <w:rPr>
-          <w:rFonts w:ascii="Times" w:eastAsia="Calibri" w:hAnsi="Times" w:cs="Calibri"/>
-          <w:sz w:val="24"/>
-          <w:szCs w:val="24"/>
-        </w:rPr>
-        <w:t>checkstyles</w:t>
-      </w:r>
-      <w:proofErr w:type="spellEnd"/>
-      <w:r>
-        <w:rPr>
-          <w:rFonts w:ascii="Times" w:eastAsia="Calibri" w:hAnsi="Times" w:cs="Calibri"/>
-          <w:sz w:val="24"/>
-          <w:szCs w:val="24"/>
-        </w:rPr>
-        <w:t xml:space="preserve"> prior to building the jar.</w:t>
-      </w:r>
-      <w:r>
-        <w:rPr>
-          <w:rFonts w:ascii="Times" w:eastAsia="Calibri" w:hAnsi="Times" w:cs="Calibri"/>
-          <w:sz w:val="24"/>
-          <w:szCs w:val="24"/>
-        </w:rPr>
-        <w:t xml:space="preserve"> The build parameters used for Maven may be found and configured in the accompanying pom.xml file in the root directory of the project.</w:t>
+        <w:t xml:space="preserve"> and install for the desired operating system. From a terminal supporting Maven, run “mvn package”. This will run unit tests and checkstyles prior to building the jar.</w:t>
+      </w:r>
+      <w:r>
+        <w:rPr>
+          <w:rFonts w:ascii="Times" w:eastAsia="Calibri" w:hAnsi="Times" w:cs="Calibri"/>
+          <w:sz w:val="24"/>
+          <w:szCs w:val="24"/>
+        </w:rPr>
+        <w:t xml:space="preserve"> The build parameters used for Maven may be found and configured in </w:t>
+      </w:r>
+      <w:r>
+        <w:rPr>
+          <w:rFonts w:ascii="Times" w:eastAsia="Calibri" w:hAnsi="Times" w:cs="Calibri"/>
+          <w:sz w:val="24"/>
+          <w:szCs w:val="24"/>
+        </w:rPr>
+        <w:lastRenderedPageBreak/>
+        <w:t>the accompanying pom.xml file in the root directory of the project.</w:t>
       </w:r>
       <w:r>
         <w:rPr>
@@ -1878,51 +1745,15 @@
           <w:sz w:val="24"/>
           <w:szCs w:val="24"/>
         </w:rPr>
-        <w:t xml:space="preserve">On windows, this may be accomplished through tools such as Cygwin or </w:t>
-      </w:r>
-      <w:proofErr w:type="spellStart"/>
-      <w:r>
-        <w:rPr>
-          <w:rFonts w:ascii="Times" w:eastAsia="Calibri" w:hAnsi="Times" w:cs="Calibri"/>
-          <w:sz w:val="24"/>
-          <w:szCs w:val="24"/>
-        </w:rPr>
-        <w:t>MinGW</w:t>
-      </w:r>
-      <w:proofErr w:type="spellEnd"/>
-      <w:r>
-        <w:rPr>
-          <w:rFonts w:ascii="Times" w:eastAsia="Calibri" w:hAnsi="Times" w:cs="Calibri"/>
-          <w:sz w:val="24"/>
-          <w:szCs w:val="24"/>
-        </w:rPr>
-        <w:t xml:space="preserve">. </w:t>
-      </w:r>
-      <w:r>
-        <w:rPr>
-          <w:rFonts w:ascii="Times" w:eastAsia="Calibri" w:hAnsi="Times" w:cs="Calibri"/>
-          <w:sz w:val="24"/>
-          <w:szCs w:val="24"/>
-        </w:rPr>
-        <w:t xml:space="preserve">This bash script addresses </w:t>
-      </w:r>
-      <w:proofErr w:type="gramStart"/>
-      <w:r>
-        <w:rPr>
-          <w:rFonts w:ascii="Times" w:eastAsia="Calibri" w:hAnsi="Times" w:cs="Calibri"/>
-          <w:sz w:val="24"/>
-          <w:szCs w:val="24"/>
-        </w:rPr>
-        <w:t>a number of</w:t>
-      </w:r>
-      <w:proofErr w:type="gramEnd"/>
-      <w:r>
-        <w:rPr>
-          <w:rFonts w:ascii="Times" w:eastAsia="Calibri" w:hAnsi="Times" w:cs="Calibri"/>
-          <w:sz w:val="24"/>
-          <w:szCs w:val="24"/>
-        </w:rPr>
-        <w:t xml:space="preserve"> issues encountered through the development process such as the removal of operating system specific files and prior build files. This was found highly beneficial, as it ensured that Java could only reference the most recent class files, preventing potentially build-breaking </w:t>
+        <w:t xml:space="preserve">On windows, this may be accomplished through tools such as Cygwin or MinGW. </w:t>
+      </w:r>
+      <w:r>
+        <w:rPr>
+          <w:rFonts w:ascii="Times" w:eastAsia="Calibri" w:hAnsi="Times" w:cs="Calibri"/>
+          <w:sz w:val="24"/>
+          <w:szCs w:val="24"/>
+        </w:rPr>
+        <w:t xml:space="preserve">This bash script addresses a number of issues encountered through the development process such as the removal of operating system specific files and prior build files. This was found highly beneficial, as it ensured that Java could only reference the most recent class files, preventing potentially build-breaking </w:t>
       </w:r>
       <w:r>
         <w:rPr>
@@ -2001,8 +1832,8 @@
 </file>
 
 <file path=word/numbering.xml><?xml version="1.0" encoding="utf-8"?>
-<w:numbering xmlns:wpc="http://schemas.microsoft.com/office/word/2010/wordprocessingCanvas" xmlns:mo="http://schemas.microsoft.com/office/mac/office/2008/main" xmlns:mc="http://schemas.openxmlformats.org/markup-compatibility/2006" xmlns:mv="urn:schemas-microsoft-com:mac:vml" xmlns:o="urn:schemas-microsoft-com:office:office" xmlns:r="http://schemas.openxmlformats.org/officeDocument/2006/relationships" xmlns:m="http://schemas.openxmlformats.org/officeDocument/2006/math" xmlns:v="urn:schemas-microsoft-com:vml" xmlns:wp14="http://schemas.microsoft.com/office/word/2010/wordprocessingDrawing" xmlns:wp="http://schemas.openxmlformats.org/drawingml/2006/wordprocessingDrawing" xmlns:w10="urn:schemas-microsoft-com:office:word" xmlns:w="http://schemas.openxmlformats.org/wordprocessingml/2006/main" xmlns:w14="http://schemas.microsoft.com/office/word/2010/wordml" xmlns:w15="http://schemas.microsoft.com/office/word/2012/wordml" xmlns:wpg="http://schemas.microsoft.com/office/word/2010/wordprocessingGroup" xmlns:wpi="http://schemas.microsoft.com/office/word/2010/wordprocessingInk" xmlns:wne="http://schemas.microsoft.com/office/word/2006/wordml" xmlns:wps="http://schemas.microsoft.com/office/word/2010/wordprocessingShape" mc:Ignorable="w14 w15 wp14">
-  <w:abstractNum w:abstractNumId="0">
+<w:numbering xmlns:wpc="http://schemas.microsoft.com/office/word/2010/wordprocessingCanvas" xmlns:cx="http://schemas.microsoft.com/office/drawing/2014/chartex" xmlns:cx1="http://schemas.microsoft.com/office/drawing/2015/9/8/chartex" xmlns:cx2="http://schemas.microsoft.com/office/drawing/2015/10/21/chartex" xmlns:cx3="http://schemas.microsoft.com/office/drawing/2016/5/9/chartex" xmlns:cx4="http://schemas.microsoft.com/office/drawing/2016/5/10/chartex" xmlns:cx5="http://schemas.microsoft.com/office/drawing/2016/5/11/chartex" xmlns:mc="http://schemas.openxmlformats.org/markup-compatibility/2006" xmlns:o="urn:schemas-microsoft-com:office:office" xmlns:r="http://schemas.openxmlformats.org/officeDocument/2006/relationships" xmlns:m="http://schemas.openxmlformats.org/officeDocument/2006/math" xmlns:v="urn:schemas-microsoft-com:vml" xmlns:wp14="http://schemas.microsoft.com/office/word/2010/wordprocessingDrawing" xmlns:wp="http://schemas.openxmlformats.org/drawingml/2006/wordprocessingDrawing" xmlns:w10="urn:schemas-microsoft-com:office:word" xmlns:w="http://schemas.openxmlformats.org/wordprocessingml/2006/main" xmlns:w14="http://schemas.microsoft.com/office/word/2010/wordml" xmlns:w15="http://schemas.microsoft.com/office/word/2012/wordml" xmlns:w16se="http://schemas.microsoft.com/office/word/2015/wordml/symex" xmlns:wpg="http://schemas.microsoft.com/office/word/2010/wordprocessingGroup" xmlns:wpi="http://schemas.microsoft.com/office/word/2010/wordprocessingInk" xmlns:wne="http://schemas.microsoft.com/office/word/2006/wordml" xmlns:wps="http://schemas.microsoft.com/office/word/2010/wordprocessingShape" mc:Ignorable="w14 w15 w16se wp14">
+  <w:abstractNum w:abstractNumId="0" w15:restartNumberingAfterBreak="0">
     <w:nsid w:val="4E527440"/>
     <w:multiLevelType w:val="hybridMultilevel"/>
     <w:tmpl w:val="B8925580"/>
@@ -2100,7 +1931,7 @@
 </file>
 
 <file path=word/styles.xml><?xml version="1.0" encoding="utf-8"?>
-<w:styles xmlns:mc="http://schemas.openxmlformats.org/markup-compatibility/2006" xmlns:r="http://schemas.openxmlformats.org/officeDocument/2006/relationships" xmlns:w="http://schemas.openxmlformats.org/wordprocessingml/2006/main" xmlns:w14="http://schemas.microsoft.com/office/word/2010/wordml" xmlns:w15="http://schemas.microsoft.com/office/word/2012/wordml" mc:Ignorable="w14 w15">
+<w:styles xmlns:mc="http://schemas.openxmlformats.org/markup-compatibility/2006" xmlns:r="http://schemas.openxmlformats.org/officeDocument/2006/relationships" xmlns:w="http://schemas.openxmlformats.org/wordprocessingml/2006/main" xmlns:w14="http://schemas.microsoft.com/office/word/2010/wordml" xmlns:w15="http://schemas.microsoft.com/office/word/2012/wordml" xmlns:w16se="http://schemas.microsoft.com/office/word/2015/wordml/symex" mc:Ignorable="w14 w15 w16se">
   <w:docDefaults>
     <w:rPrDefault>
       <w:rPr>
@@ -2112,7 +1943,7 @@
     </w:rPrDefault>
     <w:pPrDefault/>
   </w:docDefaults>
-  <w:latentStyles w:defLockedState="0" w:defUIPriority="99" w:defSemiHidden="0" w:defUnhideWhenUsed="0" w:defQFormat="0" w:count="382">
+  <w:latentStyles w:defLockedState="0" w:defUIPriority="99" w:defSemiHidden="0" w:defUnhideWhenUsed="0" w:defQFormat="0" w:count="374">
     <w:lsdException w:name="Normal" w:uiPriority="0" w:qFormat="1"/>
     <w:lsdException w:name="heading 1" w:uiPriority="9" w:qFormat="1"/>
     <w:lsdException w:name="heading 2" w:semiHidden="1" w:uiPriority="9" w:unhideWhenUsed="1" w:qFormat="1"/>
@@ -2269,15 +2100,6 @@
     <w:lsdException w:name="Balloon Text" w:semiHidden="1" w:unhideWhenUsed="1"/>
     <w:lsdException w:name="Table Grid" w:uiPriority="39"/>
     <w:lsdException w:name="Table Theme" w:semiHidden="1" w:unhideWhenUsed="1"/>
-    <w:lsdException w:name="Note Level 1" w:semiHidden="1" w:unhideWhenUsed="1"/>
-    <w:lsdException w:name="Note Level 2" w:semiHidden="1" w:unhideWhenUsed="1"/>
-    <w:lsdException w:name="Note Level 3" w:semiHidden="1" w:unhideWhenUsed="1"/>
-    <w:lsdException w:name="Note Level 4" w:semiHidden="1" w:unhideWhenUsed="1"/>
-    <w:lsdException w:name="Note Level 5" w:semiHidden="1" w:unhideWhenUsed="1"/>
-    <w:lsdException w:name="Note Level 6" w:semiHidden="1" w:unhideWhenUsed="1"/>
-    <w:lsdException w:name="Note Level 7" w:semiHidden="1" w:unhideWhenUsed="1"/>
-    <w:lsdException w:name="Note Level 8" w:semiHidden="1" w:unhideWhenUsed="1"/>
-    <w:lsdException w:name="Note Level 9" w:semiHidden="1" w:unhideWhenUsed="1"/>
     <w:lsdException w:name="Placeholder Text" w:semiHidden="1"/>
     <w:lsdException w:name="No Spacing" w:uiPriority="1" w:qFormat="1"/>
     <w:lsdException w:name="Light Shading" w:uiPriority="60"/>

</xml_diff>